<commit_message>
Added pdf version and fixed spacing
</commit_message>
<xml_diff>
--- a/ChrisOliver_Resume.docx
+++ b/ChrisOliver_Resume.docx
@@ -29,7 +29,7 @@
             <v:stroke joinstyle="miter"/>
             <v:path gradientshapeok="t" o:connecttype="rect"/>
           </v:shapetype>
-          <v:shape id="_x0000_s1026" type="#_x0000_t202" style="position:absolute;margin-left:280.5pt;margin-top:14pt;width:264.5pt;height:31pt;z-index:251658240;mso-position-horizontal:absolute;mso-position-vertical:absolute" stroked="f" strokecolor="white [3212]">
+          <v:shape id="_x0000_s1026" type="#_x0000_t202" style="position:absolute;margin-left:280.5pt;margin-top:14pt;width:264.5pt;height:40pt;z-index:251658240;mso-position-horizontal:absolute;mso-position-vertical:absolute" stroked="f" strokecolor="white [3212]">
             <v:textbox style="mso-next-textbox:#_x0000_s1026">
               <w:txbxContent>
                 <w:p>
@@ -52,10 +52,10 @@
                   </w:r>
                   <w:proofErr w:type="gramEnd"/>
                   <w:r>
-                    <w:t xml:space="preserve"> </w:t>
+                    <w:t>|</w:t>
                   </w:r>
                   <w:r>
-                    <w:t>| excid3.com</w:t>
+                    <w:t>excid3.com</w:t>
                   </w:r>
                   <w:r>
                     <w:t>|Phone: +12174080040</w:t>

</xml_diff>

<commit_message>
Update resume to include LaunchCode
</commit_message>
<xml_diff>
--- a/ChrisOliver_Resume.docx
+++ b/ChrisOliver_Resume.docx
@@ -54,13 +54,16 @@
                     <w:pStyle w:val="NoSpacing"/>
                     <w:jc w:val="right"/>
                   </w:pPr>
-                  <w:proofErr w:type="gramStart"/>
+                  <w:hyperlink r:id="rId8" w:history="1">
+                    <w:r>
+                      <w:rPr>
+                        <w:rStyle w:val="Hyperlink"/>
+                      </w:rPr>
+                      <w:t>chris@excid3.com</w:t>
+                    </w:r>
+                  </w:hyperlink>
                   <w:r>
-                    <w:t>chris@excid3.com</w:t>
-                  </w:r>
-                  <w:proofErr w:type="gramEnd"/>
-                  <w:r>
-                    <w:t xml:space="preserve"> | Phone: +12174080040</w:t>
+                    <w:t>| Phone: +12174080040</w:t>
                   </w:r>
                 </w:p>
                 <w:p>
@@ -68,14 +71,27 @@
                     <w:pStyle w:val="NoSpacing"/>
                     <w:jc w:val="right"/>
                   </w:pPr>
-                  <w:proofErr w:type="gramStart"/>
+                  <w:hyperlink r:id="rId9" w:history="1">
+                    <w:proofErr w:type="gramStart"/>
+                    <w:r>
+                      <w:rPr>
+                        <w:rStyle w:val="Hyperlink"/>
+                      </w:rPr>
+                      <w:t>excid3.com</w:t>
+                    </w:r>
+                    <w:proofErr w:type="gramEnd"/>
+                  </w:hyperlink>
                   <w:r>
-                    <w:t>excid3.com</w:t>
+                    <w:t xml:space="preserve">  | </w:t>
                   </w:r>
-                  <w:proofErr w:type="gramEnd"/>
-                  <w:r>
-                    <w:t xml:space="preserve">  | github.com/excid3</w:t>
-                  </w:r>
+                  <w:hyperlink r:id="rId10" w:history="1">
+                    <w:r>
+                      <w:rPr>
+                        <w:rStyle w:val="Hyperlink"/>
+                      </w:rPr>
+                      <w:t>github.com/excid3</w:t>
+                    </w:r>
+                  </w:hyperlink>
                 </w:p>
               </w:txbxContent>
             </v:textbox>
@@ -224,6 +240,8 @@
       <w:r>
         <w:t>.</w:t>
       </w:r>
+      <w:bookmarkStart w:id="0" w:name="_GoBack"/>
+      <w:bookmarkEnd w:id="0"/>
       <w:proofErr w:type="gramEnd"/>
       <w:r>
         <w:rPr>
@@ -297,13 +315,6 @@
           <w:szCs w:val="24"/>
         </w:rPr>
         <w:tab/>
-      </w:r>
-      <w:r>
-        <w:rPr>
-          <w:b/>
-          <w:sz w:val="24"/>
-          <w:szCs w:val="24"/>
-        </w:rPr>
         <w:t>June 2012 - Present</w:t>
       </w:r>
       <w:r>
@@ -412,23 +423,24 @@
           <w:szCs w:val="24"/>
         </w:rPr>
         <w:tab/>
-        <w:t>Rails Developer</w:t>
-      </w:r>
-      <w:r>
-        <w:rPr>
-          <w:b/>
-          <w:sz w:val="24"/>
-          <w:szCs w:val="24"/>
-        </w:rPr>
-        <w:tab/>
-      </w:r>
-      <w:r>
-        <w:rPr>
-          <w:b/>
-          <w:sz w:val="24"/>
-          <w:szCs w:val="24"/>
-        </w:rPr>
-        <w:t>August 2011 – June 2012</w:t>
+        <w:t>Co-Founder</w:t>
+      </w:r>
+      <w:r>
+        <w:rPr>
+          <w:b/>
+          <w:sz w:val="24"/>
+          <w:szCs w:val="24"/>
+        </w:rPr>
+        <w:tab/>
+        <w:t>July 2013</w:t>
+      </w:r>
+      <w:r>
+        <w:rPr>
+          <w:b/>
+          <w:sz w:val="24"/>
+          <w:szCs w:val="24"/>
+        </w:rPr>
+        <w:t>- Present</w:t>
       </w:r>
       <w:r>
         <w:rPr>
@@ -458,23 +470,36 @@
       <w:r>
         <w:tab/>
       </w:r>
-      <w:r>
-        <w:rPr>
-          <w:b/>
-        </w:rPr>
-        <w:t>The Able Few</w:t>
-      </w:r>
-      <w:r>
-        <w:t xml:space="preserve"> – </w:t>
-      </w:r>
-      <w:r>
-        <w:t>St. Louis</w:t>
-      </w:r>
-      <w:r>
-        <w:t xml:space="preserve">, </w:t>
-      </w:r>
-      <w:r>
-        <w:t>MO</w:t>
+      <w:proofErr w:type="spellStart"/>
+      <w:r>
+        <w:rPr>
+          <w:b/>
+        </w:rPr>
+        <w:t>LaunchCode</w:t>
+      </w:r>
+      <w:proofErr w:type="spellEnd"/>
+      <w:r>
+        <w:rPr>
+          <w:b/>
+        </w:rPr>
+        <w:t xml:space="preserve"> </w:t>
+      </w:r>
+      <w:r>
+        <w:t xml:space="preserve">– </w:t>
+      </w:r>
+      <w:hyperlink r:id="rId11" w:history="1">
+        <w:r>
+          <w:rPr>
+            <w:rStyle w:val="Hyperlink"/>
+          </w:rPr>
+          <w:t>launchcode.org</w:t>
+        </w:r>
+      </w:hyperlink>
+      <w:r>
+        <w:t xml:space="preserve"> </w:t>
+      </w:r>
+      <w:r>
+        <w:t>– St. Louis, MO</w:t>
       </w:r>
     </w:p>
     <w:p>
@@ -491,53 +516,60 @@
         </w:tabs>
       </w:pPr>
       <w:r>
-        <w:t>Lead Ruby on Rails developer for many client projects with responsibilities including working with clients and designers directly to implement projects in Ruby on Rails</w:t>
-      </w:r>
-    </w:p>
-    <w:p>
-      <w:pPr>
-        <w:pStyle w:val="NoSpacing"/>
-        <w:tabs>
-          <w:tab w:val="right" w:pos="1710"/>
-          <w:tab w:val="left" w:pos="1980"/>
-          <w:tab w:val="right" w:pos="10800"/>
-        </w:tabs>
-      </w:pPr>
-    </w:p>
-    <w:p>
-      <w:pPr>
-        <w:pStyle w:val="NoSpacing"/>
-        <w:tabs>
-          <w:tab w:val="right" w:pos="1710"/>
-          <w:tab w:val="left" w:pos="1980"/>
-          <w:tab w:val="right" w:pos="10800"/>
-        </w:tabs>
-      </w:pPr>
-      <w:r>
-        <w:rPr>
-          <w:b/>
-          <w:sz w:val="24"/>
-          <w:szCs w:val="24"/>
-        </w:rPr>
-        <w:tab/>
-      </w:r>
-      <w:r>
-        <w:rPr>
-          <w:b/>
-          <w:sz w:val="24"/>
-          <w:szCs w:val="24"/>
-        </w:rPr>
-        <w:tab/>
-        <w:t>Programmer Analyst</w:t>
-      </w:r>
-      <w:r>
-        <w:rPr>
-          <w:b/>
-          <w:sz w:val="24"/>
-          <w:szCs w:val="24"/>
-        </w:rPr>
-        <w:tab/>
-        <w:t>June 2011 – August 2011</w:t>
+        <w:t xml:space="preserve">Built LaunchCode.org as well as interviewed and placed aspiring software developers in paid apprenticeships </w:t>
+      </w:r>
+      <w:r>
+        <w:t>in software development positions</w:t>
+      </w:r>
+      <w:r>
+        <w:t xml:space="preserve"> with local St. Louis companies</w:t>
+      </w:r>
+    </w:p>
+    <w:p>
+      <w:pPr>
+        <w:pStyle w:val="NoSpacing"/>
+        <w:tabs>
+          <w:tab w:val="right" w:pos="1710"/>
+          <w:tab w:val="left" w:pos="1980"/>
+          <w:tab w:val="right" w:pos="10800"/>
+        </w:tabs>
+        <w:ind w:left="2700"/>
+      </w:pPr>
+    </w:p>
+    <w:p>
+      <w:pPr>
+        <w:pStyle w:val="NoSpacing"/>
+        <w:tabs>
+          <w:tab w:val="right" w:pos="1710"/>
+          <w:tab w:val="left" w:pos="1980"/>
+          <w:tab w:val="right" w:pos="10800"/>
+        </w:tabs>
+      </w:pPr>
+      <w:r>
+        <w:rPr>
+          <w:b/>
+          <w:sz w:val="24"/>
+          <w:szCs w:val="24"/>
+        </w:rPr>
+        <w:tab/>
+      </w:r>
+      <w:r>
+        <w:rPr>
+          <w:b/>
+          <w:sz w:val="24"/>
+          <w:szCs w:val="24"/>
+        </w:rPr>
+        <w:tab/>
+        <w:t>Rails Developer</w:t>
+      </w:r>
+      <w:r>
+        <w:rPr>
+          <w:b/>
+          <w:sz w:val="24"/>
+          <w:szCs w:val="24"/>
+        </w:rPr>
+        <w:tab/>
+        <w:t>August 2011 – June 2012</w:t>
       </w:r>
       <w:r>
         <w:rPr>
@@ -571,13 +603,10 @@
         <w:rPr>
           <w:b/>
         </w:rPr>
-        <w:t xml:space="preserve">The Genome Institute </w:t>
-      </w:r>
-      <w:r>
-        <w:t xml:space="preserve">– </w:t>
-      </w:r>
-      <w:r>
-        <w:t>St. Louis, MO</w:t>
+        <w:t>The Able Few</w:t>
+      </w:r>
+      <w:r>
+        <w:t xml:space="preserve"> – St. Louis, MO</w:t>
       </w:r>
     </w:p>
     <w:p>
@@ -594,22 +623,91 @@
         </w:tabs>
       </w:pPr>
       <w:r>
-        <w:t>Worked with cancer research</w:t>
-      </w:r>
-      <w:r>
-        <w:t>ers and</w:t>
-      </w:r>
-      <w:r>
-        <w:t xml:space="preserve"> software developers to document and dynamically generate </w:t>
-      </w:r>
-      <w:r>
-        <w:t xml:space="preserve">documentation </w:t>
-      </w:r>
-      <w:r>
-        <w:t>websites for the purpose of fund raising</w:t>
-      </w:r>
-      <w:bookmarkStart w:id="0" w:name="_GoBack"/>
-      <w:bookmarkEnd w:id="0"/>
+        <w:t>Lead developer for many client projects with responsibilities including working with clients and designers directly to implement projects in Ruby on Rails</w:t>
+      </w:r>
+    </w:p>
+    <w:p>
+      <w:pPr>
+        <w:pStyle w:val="NoSpacing"/>
+        <w:tabs>
+          <w:tab w:val="right" w:pos="1710"/>
+          <w:tab w:val="left" w:pos="1980"/>
+          <w:tab w:val="right" w:pos="10800"/>
+        </w:tabs>
+      </w:pPr>
+    </w:p>
+    <w:p>
+      <w:pPr>
+        <w:pStyle w:val="NoSpacing"/>
+        <w:tabs>
+          <w:tab w:val="right" w:pos="1710"/>
+          <w:tab w:val="left" w:pos="1980"/>
+          <w:tab w:val="right" w:pos="10800"/>
+        </w:tabs>
+      </w:pPr>
+      <w:r>
+        <w:rPr>
+          <w:b/>
+          <w:sz w:val="24"/>
+          <w:szCs w:val="24"/>
+        </w:rPr>
+        <w:tab/>
+      </w:r>
+      <w:r>
+        <w:rPr>
+          <w:b/>
+          <w:sz w:val="24"/>
+          <w:szCs w:val="24"/>
+        </w:rPr>
+        <w:tab/>
+        <w:t>Programmer Analyst</w:t>
+      </w:r>
+      <w:r>
+        <w:rPr>
+          <w:b/>
+          <w:sz w:val="24"/>
+          <w:szCs w:val="24"/>
+        </w:rPr>
+        <w:tab/>
+        <w:t>June 2011 – August 2011</w:t>
+      </w:r>
+      <w:r>
+        <w:rPr>
+          <w:b/>
+        </w:rPr>
+        <w:tab/>
+      </w:r>
+      <w:r>
+        <w:rPr>
+          <w:b/>
+        </w:rPr>
+        <w:t>July 2010 – Present</w:t>
+      </w:r>
+    </w:p>
+    <w:p>
+      <w:pPr>
+        <w:pStyle w:val="NoSpacing"/>
+        <w:tabs>
+          <w:tab w:val="right" w:pos="1710"/>
+          <w:tab w:val="left" w:pos="1980"/>
+          <w:tab w:val="right" w:pos="10800"/>
+        </w:tabs>
+      </w:pPr>
+      <w:r>
+        <w:tab/>
+      </w:r>
+      <w:r>
+        <w:tab/>
+      </w:r>
+      <w:r>
+        <w:rPr>
+          <w:b/>
+        </w:rPr>
+        <w:t xml:space="preserve">The Genome Institute </w:t>
+      </w:r>
+      <w:r>
+        <w:t>– St. Louis, MO</w:t>
+      </w:r>
     </w:p>
     <w:p>
       <w:pPr>
@@ -625,7 +723,19 @@
         </w:tabs>
       </w:pPr>
       <w:r>
-        <w:t>Provided software support and maintenance for tools being used by cancer researchers</w:t>
+        <w:t>Worked with cancer research</w:t>
+      </w:r>
+      <w:r>
+        <w:t>ers and</w:t>
+      </w:r>
+      <w:r>
+        <w:t xml:space="preserve"> software developers to document and dynamically generate </w:t>
+      </w:r>
+      <w:r>
+        <w:t xml:space="preserve">documentation </w:t>
+      </w:r>
+      <w:r>
+        <w:t>websites for the purpose of fund raising</w:t>
       </w:r>
     </w:p>
     <w:p>
@@ -736,25 +846,19 @@
         </w:tabs>
       </w:pPr>
       <w:r>
-        <w:t>Maint</w:t>
-      </w:r>
-      <w:r>
-        <w:t xml:space="preserve">aining and adding features to </w:t>
-      </w:r>
-      <w:r>
-        <w:t>production website</w:t>
-      </w:r>
-      <w:r>
-        <w:t>s</w:t>
-      </w:r>
-      <w:r>
-        <w:t xml:space="preserve"> </w:t>
-      </w:r>
-      <w:r>
-        <w:t>running</w:t>
-      </w:r>
-      <w:r>
-        <w:t xml:space="preserve"> in Ruby on Rails</w:t>
+        <w:t xml:space="preserve">Working with developers both locally and remotely using Capistrano and Amazon web services </w:t>
+      </w:r>
+      <w:r>
+        <w:t xml:space="preserve">(EC2 and S3) </w:t>
+      </w:r>
+      <w:r>
+        <w:t xml:space="preserve">to deploy </w:t>
+      </w:r>
+      <w:r>
+        <w:t xml:space="preserve">Ruby on Rails </w:t>
+      </w:r>
+      <w:r>
+        <w:t>web applications</w:t>
       </w:r>
       <w:r>
         <w:t>.</w:t>
@@ -763,52 +867,38 @@
     <w:p>
       <w:pPr>
         <w:pStyle w:val="NoSpacing"/>
-        <w:numPr>
-          <w:ilvl w:val="0"/>
-          <w:numId w:val="5"/>
-        </w:numPr>
-        <w:tabs>
-          <w:tab w:val="right" w:pos="1710"/>
-          <w:tab w:val="left" w:pos="1980"/>
-          <w:tab w:val="right" w:pos="10800"/>
-        </w:tabs>
-      </w:pPr>
-      <w:r>
-        <w:t xml:space="preserve">Working with developers both locally and remotely using Capistrano and Amazon web services </w:t>
-      </w:r>
-      <w:r>
-        <w:t xml:space="preserve">(EC2 and S3) </w:t>
-      </w:r>
-      <w:r>
-        <w:t>to deploy web applications</w:t>
-      </w:r>
-      <w:r>
-        <w:t>.</w:t>
-      </w:r>
-    </w:p>
-    <w:p>
-      <w:pPr>
-        <w:pStyle w:val="NoSpacing"/>
-        <w:tabs>
-          <w:tab w:val="right" w:pos="1710"/>
-          <w:tab w:val="left" w:pos="1980"/>
-          <w:tab w:val="right" w:pos="10800"/>
-        </w:tabs>
-        <w:rPr>
-          <w:b/>
-          <w:sz w:val="24"/>
-          <w:szCs w:val="24"/>
-        </w:rPr>
-      </w:pPr>
-      <w:r>
-        <w:rPr>
-          <w:b/>
-        </w:rPr>
-        <w:tab/>
-      </w:r>
-      <w:r>
-        <w:rPr>
-          <w:b/>
+        <w:tabs>
+          <w:tab w:val="right" w:pos="1710"/>
+          <w:tab w:val="left" w:pos="1980"/>
+          <w:tab w:val="left" w:pos="2547"/>
+        </w:tabs>
+        <w:rPr>
+          <w:b/>
+          <w:sz w:val="16"/>
+          <w:szCs w:val="16"/>
+        </w:rPr>
+      </w:pPr>
+      <w:r>
+        <w:rPr>
+          <w:b/>
+          <w:sz w:val="16"/>
+          <w:szCs w:val="16"/>
+        </w:rPr>
+        <w:tab/>
+      </w:r>
+      <w:r>
+        <w:rPr>
+          <w:b/>
+          <w:sz w:val="16"/>
+          <w:szCs w:val="16"/>
+        </w:rPr>
+        <w:tab/>
+      </w:r>
+      <w:r>
+        <w:rPr>
+          <w:b/>
+          <w:sz w:val="16"/>
+          <w:szCs w:val="16"/>
         </w:rPr>
         <w:tab/>
       </w:r>
@@ -856,7 +946,13 @@
         <w:rPr>
           <w:b/>
         </w:rPr>
-        <w:t>May 2008 – Present</w:t>
+        <w:t xml:space="preserve">May 2008 – </w:t>
+      </w:r>
+      <w:r>
+        <w:rPr>
+          <w:b/>
+        </w:rPr>
+        <w:t>June 2011</w:t>
       </w:r>
     </w:p>
     <w:p>
@@ -935,7 +1031,15 @@
         <w:t xml:space="preserve"> access to download software for Ubuntu Linux</w:t>
       </w:r>
       <w:r>
-        <w:t>.</w:t>
+        <w:t xml:space="preserve"> using Python, </w:t>
+      </w:r>
+      <w:proofErr w:type="spellStart"/>
+      <w:r>
+        <w:t>wxWidgets</w:t>
+      </w:r>
+      <w:proofErr w:type="spellEnd"/>
+      <w:r>
+        <w:t>, and GTK.</w:t>
       </w:r>
     </w:p>
     <w:p>
@@ -952,144 +1056,147 @@
         </w:tabs>
       </w:pPr>
       <w:r>
-        <w:t xml:space="preserve">Developed with a small, distributed team </w:t>
-      </w:r>
-      <w:r>
-        <w:t>using</w:t>
-      </w:r>
-      <w:r>
-        <w:t xml:space="preserve"> Python, </w:t>
+        <w:t>Shipped and supported over 150</w:t>
+      </w:r>
+      <w:r>
+        <w:t>,000 copies used in third world countries, governments, and other systems with poor internet connections</w:t>
+      </w:r>
+      <w:r>
+        <w:t>.</w:t>
+      </w:r>
+    </w:p>
+    <w:p>
+      <w:pPr>
+        <w:pStyle w:val="NoSpacing"/>
+        <w:tabs>
+          <w:tab w:val="right" w:pos="1710"/>
+          <w:tab w:val="left" w:pos="1980"/>
+          <w:tab w:val="right" w:pos="10800"/>
+        </w:tabs>
+        <w:rPr>
+          <w:sz w:val="16"/>
+          <w:szCs w:val="16"/>
+        </w:rPr>
+      </w:pPr>
+      <w:r>
+        <w:rPr>
+          <w:sz w:val="16"/>
+          <w:szCs w:val="16"/>
+        </w:rPr>
+        <w:tab/>
+      </w:r>
+      <w:r>
+        <w:rPr>
+          <w:sz w:val="16"/>
+          <w:szCs w:val="16"/>
+        </w:rPr>
+        <w:tab/>
+      </w:r>
+      <w:r>
+        <w:rPr>
+          <w:sz w:val="16"/>
+          <w:szCs w:val="16"/>
+        </w:rPr>
+        <w:tab/>
+      </w:r>
+      <w:r>
+        <w:rPr>
+          <w:sz w:val="16"/>
+          <w:szCs w:val="16"/>
+        </w:rPr>
+        <w:tab/>
+      </w:r>
+    </w:p>
+    <w:p>
+      <w:pPr>
+        <w:pStyle w:val="NoSpacing"/>
+        <w:tabs>
+          <w:tab w:val="right" w:pos="1710"/>
+          <w:tab w:val="left" w:pos="1980"/>
+          <w:tab w:val="right" w:pos="10800"/>
+        </w:tabs>
+      </w:pPr>
+      <w:r>
+        <w:tab/>
+      </w:r>
+      <w:r>
+        <w:tab/>
+      </w:r>
+      <w:r>
+        <w:rPr>
+          <w:b/>
+          <w:sz w:val="24"/>
+          <w:szCs w:val="24"/>
+        </w:rPr>
+        <w:t>S</w:t>
+      </w:r>
+      <w:r>
+        <w:rPr>
+          <w:b/>
+          <w:sz w:val="24"/>
+          <w:szCs w:val="24"/>
+        </w:rPr>
+        <w:t>ummer of Code S</w:t>
+      </w:r>
+      <w:r>
+        <w:rPr>
+          <w:b/>
+          <w:sz w:val="24"/>
+          <w:szCs w:val="24"/>
+        </w:rPr>
+        <w:t>oftware Engineer</w:t>
+      </w:r>
+      <w:r>
+        <w:rPr>
+          <w:b/>
+        </w:rPr>
+        <w:tab/>
+      </w:r>
+      <w:r>
+        <w:rPr>
+          <w:b/>
+        </w:rPr>
+        <w:t>May 2009 – September 2009</w:t>
+      </w:r>
+    </w:p>
+    <w:p>
+      <w:pPr>
+        <w:pStyle w:val="NoSpacing"/>
+        <w:tabs>
+          <w:tab w:val="right" w:pos="1710"/>
+          <w:tab w:val="left" w:pos="1980"/>
+          <w:tab w:val="right" w:pos="10800"/>
+        </w:tabs>
+      </w:pPr>
+      <w:r>
+        <w:tab/>
+      </w:r>
+      <w:r>
+        <w:rPr>
+          <w:b/>
+        </w:rPr>
+        <w:tab/>
+        <w:t>Google, Inc.</w:t>
+      </w:r>
+      <w:r>
+        <w:t xml:space="preserve"> </w:t>
+      </w:r>
+      <w:r>
+        <w:t xml:space="preserve">– </w:t>
       </w:r>
       <w:proofErr w:type="spellStart"/>
       <w:r>
-        <w:t>wxWidgets</w:t>
+        <w:t>WinLibre</w:t>
       </w:r>
       <w:proofErr w:type="spellEnd"/>
       <w:r>
-        <w:t xml:space="preserve">, and GTK </w:t>
-      </w:r>
-      <w:r>
-        <w:t>technologies</w:t>
-      </w:r>
-    </w:p>
-    <w:p>
-      <w:pPr>
-        <w:pStyle w:val="NoSpacing"/>
-        <w:numPr>
-          <w:ilvl w:val="0"/>
-          <w:numId w:val="4"/>
-        </w:numPr>
-        <w:tabs>
-          <w:tab w:val="right" w:pos="1710"/>
-          <w:tab w:val="left" w:pos="1980"/>
-          <w:tab w:val="right" w:pos="10800"/>
-        </w:tabs>
-      </w:pPr>
-      <w:r>
-        <w:t>Shipped and supported over 150</w:t>
-      </w:r>
-      <w:r>
-        <w:t>,000 copies used in third world countries, governments, and other systems with poor internet connections</w:t>
-      </w:r>
-      <w:r>
-        <w:t>.</w:t>
-      </w:r>
-    </w:p>
-    <w:p>
-      <w:pPr>
-        <w:pStyle w:val="NoSpacing"/>
-        <w:tabs>
-          <w:tab w:val="right" w:pos="1710"/>
-          <w:tab w:val="left" w:pos="1980"/>
-          <w:tab w:val="right" w:pos="10800"/>
-        </w:tabs>
-      </w:pPr>
-      <w:r>
-        <w:tab/>
-      </w:r>
-      <w:r>
-        <w:tab/>
-      </w:r>
-      <w:r>
-        <w:tab/>
-      </w:r>
-      <w:r>
-        <w:tab/>
-      </w:r>
-    </w:p>
-    <w:p>
-      <w:pPr>
-        <w:pStyle w:val="NoSpacing"/>
-        <w:tabs>
-          <w:tab w:val="right" w:pos="1710"/>
-          <w:tab w:val="left" w:pos="1980"/>
-          <w:tab w:val="right" w:pos="10800"/>
-        </w:tabs>
-      </w:pPr>
-      <w:r>
-        <w:tab/>
-      </w:r>
-      <w:r>
-        <w:tab/>
-      </w:r>
-      <w:r>
-        <w:rPr>
-          <w:b/>
-          <w:sz w:val="24"/>
-          <w:szCs w:val="24"/>
-        </w:rPr>
-        <w:t>S</w:t>
-      </w:r>
-      <w:r>
-        <w:rPr>
-          <w:b/>
-          <w:sz w:val="24"/>
-          <w:szCs w:val="24"/>
-        </w:rPr>
-        <w:t>ummer of Code S</w:t>
-      </w:r>
-      <w:r>
-        <w:rPr>
-          <w:b/>
-          <w:sz w:val="24"/>
-          <w:szCs w:val="24"/>
-        </w:rPr>
-        <w:t>oftware Engineer</w:t>
-      </w:r>
-      <w:r>
-        <w:rPr>
-          <w:b/>
-        </w:rPr>
-        <w:tab/>
-      </w:r>
-      <w:r>
-        <w:rPr>
-          <w:b/>
-        </w:rPr>
-        <w:t>May 2009 – September 2009</w:t>
-      </w:r>
-    </w:p>
-    <w:p>
-      <w:pPr>
-        <w:pStyle w:val="NoSpacing"/>
-        <w:tabs>
-          <w:tab w:val="right" w:pos="1710"/>
-          <w:tab w:val="left" w:pos="1980"/>
-          <w:tab w:val="right" w:pos="10800"/>
-        </w:tabs>
-      </w:pPr>
-      <w:r>
-        <w:tab/>
-      </w:r>
-      <w:r>
-        <w:rPr>
-          <w:b/>
-        </w:rPr>
-        <w:tab/>
-        <w:t>Google, Inc.</w:t>
-      </w:r>
-      <w:r>
-        <w:t xml:space="preserve"> – Jacksonville, IL</w:t>
+        <w:t xml:space="preserve"> </w:t>
+      </w:r>
+      <w:r>
+        <w:t xml:space="preserve">– </w:t>
+      </w:r>
+      <w:r>
+        <w:t>Jacksonville, IL</w:t>
       </w:r>
     </w:p>
     <w:p>
@@ -1134,53 +1241,23 @@
         </w:tabs>
       </w:pPr>
       <w:r>
-        <w:t xml:space="preserve">Served as a developer on the </w:t>
-      </w:r>
-      <w:proofErr w:type="spellStart"/>
-      <w:r>
-        <w:t>WinLibre</w:t>
-      </w:r>
-      <w:proofErr w:type="spellEnd"/>
-      <w:r>
-        <w:t xml:space="preserve"> open source project team</w:t>
-      </w:r>
-      <w:r>
-        <w:t>.</w:t>
-      </w:r>
-    </w:p>
-    <w:p>
-      <w:pPr>
-        <w:pStyle w:val="NoSpacing"/>
-        <w:numPr>
-          <w:ilvl w:val="0"/>
-          <w:numId w:val="2"/>
-        </w:numPr>
-        <w:tabs>
-          <w:tab w:val="right" w:pos="1710"/>
-          <w:tab w:val="left" w:pos="1980"/>
-          <w:tab w:val="right" w:pos="10800"/>
-        </w:tabs>
-      </w:pPr>
-      <w:r>
         <w:t>Designed and implemented a software package syst</w:t>
       </w:r>
       <w:r>
         <w:t>em for Windows using Python</w:t>
       </w:r>
-      <w:r>
-        <w:t>.</w:t>
-      </w:r>
-    </w:p>
-    <w:p>
-      <w:pPr>
-        <w:pStyle w:val="NoSpacing"/>
-        <w:tabs>
-          <w:tab w:val="right" w:pos="1710"/>
-          <w:tab w:val="left" w:pos="1980"/>
-          <w:tab w:val="right" w:pos="10800"/>
-        </w:tabs>
-        <w:rPr>
-          <w:b/>
+    </w:p>
+    <w:p>
+      <w:pPr>
+        <w:pStyle w:val="NoSpacing"/>
+        <w:tabs>
+          <w:tab w:val="right" w:pos="1710"/>
+          <w:tab w:val="left" w:pos="1980"/>
+          <w:tab w:val="right" w:pos="10800"/>
+        </w:tabs>
+        <w:rPr>
+          <w:sz w:val="16"/>
+          <w:szCs w:val="16"/>
         </w:rPr>
       </w:pPr>
     </w:p>
@@ -1320,7 +1397,7 @@
         <w:rPr>
           <w:b/>
         </w:rPr>
-        <w:t>Expected May 2011</w:t>
+        <w:t>May 2011</w:t>
       </w:r>
     </w:p>
     <w:p>
@@ -2249,7 +2326,6 @@
   <w:style w:type="character" w:default="1" w:styleId="DefaultParagraphFont">
     <w:name w:val="Default Paragraph Font"/>
     <w:uiPriority w:val="1"/>
-    <w:semiHidden/>
     <w:unhideWhenUsed/>
   </w:style>
   <w:style w:type="table" w:default="1" w:styleId="TableNormal">
@@ -2347,6 +2423,15 @@
     <w:rsid w:val="00B226B5"/>
     <w:rPr>
       <w:color w:val="0000FF" w:themeColor="hyperlink"/>
+      <w:u w:val="single"/>
+    </w:rPr>
+  </w:style>
+  <w:style w:type="character" w:styleId="FollowedHyperlink">
+    <w:name w:val="FollowedHyperlink"/>
+    <w:basedOn w:val="DefaultParagraphFont"/>
+    <w:rsid w:val="00F74982"/>
+    <w:rPr>
+      <w:color w:val="800080" w:themeColor="followedHyperlink"/>
       <w:u w:val="single"/>
     </w:rPr>
   </w:style>

</xml_diff>